<commit_message>
Updated Information Document and README with information about dCosts.py
</commit_message>
<xml_diff>
--- a/Info.docx
+++ b/Info.docx
@@ -325,6 +325,78 @@
           <w:szCs w:val="24"/>
         </w:rPr>
       </w:pPr>
+      <w:r>
+        <w:rPr>
+          <w:sz w:val="24"/>
+          <w:szCs w:val="24"/>
+        </w:rPr>
+        <w:t xml:space="preserve">The “BOTS” folder contains python scripts used in development, including dCosts.py, which can be used to identify Disallowed Costs. To run it, use the command “python dCosts.py”. When prompted for a PDF, type in the name of a PDF located in the “pdfs” folder. If you want to test your own audit pdf not in that folder used for testing, </w:t>
+      </w:r>
+      <w:r>
+        <w:rPr>
+          <w:sz w:val="24"/>
+          <w:szCs w:val="24"/>
+        </w:rPr>
+        <w:t xml:space="preserve">either put it in the folder and pass the filename to the python </w:t>
+      </w:r>
+      <w:proofErr w:type="gramStart"/>
+      <w:r>
+        <w:rPr>
+          <w:sz w:val="24"/>
+          <w:szCs w:val="24"/>
+        </w:rPr>
+        <w:t>script, or</w:t>
+      </w:r>
+      <w:proofErr w:type="gramEnd"/>
+      <w:r>
+        <w:rPr>
+          <w:sz w:val="24"/>
+          <w:szCs w:val="24"/>
+        </w:rPr>
+        <w:t xml:space="preserve"> pass the full path of the pdf. After running, the script will check for mentions of Disallowed Costs in the pdf and return if there are or are not any. If there are, the pdf returns a monetary value if one exists as “HIT: $</w:t>
+      </w:r>
+      <w:proofErr w:type="spellStart"/>
+      <w:r>
+        <w:rPr>
+          <w:sz w:val="24"/>
+          <w:szCs w:val="24"/>
+        </w:rPr>
+        <w:t>someamount</w:t>
+      </w:r>
+      <w:proofErr w:type="spellEnd"/>
+      <w:r>
+        <w:rPr>
+          <w:sz w:val="24"/>
+          <w:szCs w:val="24"/>
+        </w:rPr>
+        <w:t xml:space="preserve">” and the context around that hit, and if not, it returns “NO HIT”. No GUI for this exists, but one can easily be made using the python package </w:t>
+      </w:r>
+      <w:proofErr w:type="spellStart"/>
+      <w:r>
+        <w:rPr>
+          <w:sz w:val="24"/>
+          <w:szCs w:val="24"/>
+        </w:rPr>
+        <w:t>tkinter</w:t>
+      </w:r>
+      <w:proofErr w:type="spellEnd"/>
+      <w:r>
+        <w:rPr>
+          <w:sz w:val="24"/>
+          <w:szCs w:val="24"/>
+        </w:rPr>
+        <w:t xml:space="preserve"> or some other framework if needed. This dCosts.py script will likely be used for the finished product to print the disallowed cost using an audit’s PDF as an input.</w:t>
+      </w:r>
+    </w:p>
+    <w:p>
+      <w:pPr>
+        <w:rPr>
+          <w:sz w:val="24"/>
+          <w:szCs w:val="24"/>
+        </w:rPr>
+      </w:pPr>
+      <w:bookmarkStart w:id="0" w:name="_GoBack"/>
+      <w:bookmarkEnd w:id="0"/>
     </w:p>
     <w:p>
       <w:pPr>
@@ -342,6 +414,7 @@
           <w:sz w:val="24"/>
           <w:szCs w:val="24"/>
         </w:rPr>
+        <w:lastRenderedPageBreak/>
         <w:t>Improvements</w:t>
       </w:r>
     </w:p>
@@ -543,15 +616,7 @@
           <w:sz w:val="24"/>
           <w:szCs w:val="24"/>
         </w:rPr>
-        <w:t xml:space="preserve">the div is positioned to it takes up the space on the </w:t>
-      </w:r>
-      <w:r>
-        <w:rPr>
-          <w:sz w:val="24"/>
-          <w:szCs w:val="24"/>
-        </w:rPr>
-        <w:lastRenderedPageBreak/>
-        <w:t xml:space="preserve">screen where common user elements are filled. This does not include standard elements copied from the </w:t>
+        <w:t xml:space="preserve">the div is positioned to it takes up the space on the screen where common user elements are filled. This does not include standard elements copied from the </w:t>
       </w:r>
       <w:proofErr w:type="spellStart"/>
       <w:r>
@@ -748,21 +813,14 @@
         <w:rPr>
           <w:noProof/>
         </w:rPr>
+        <w:lastRenderedPageBreak/>
         <w:t>Therefore, a more final version of this product should be able to store audits currently being handled</w:t>
       </w:r>
       <w:r>
         <w:rPr>
           <w:noProof/>
         </w:rPr>
-        <w:t xml:space="preserve"> by </w:t>
-      </w:r>
-      <w:bookmarkStart w:id="0" w:name="_GoBack"/>
-      <w:bookmarkEnd w:id="0"/>
-      <w:r>
-        <w:rPr>
-          <w:noProof/>
-        </w:rPr>
-        <w:t xml:space="preserve">the program in an SQL Database with accompanying metadata and change the data it needs to. </w:t>
+        <w:t xml:space="preserve"> by the program in an SQL Database with accompanying metadata and change the data it needs to. </w:t>
       </w:r>
     </w:p>
     <w:p>

</xml_diff>

<commit_message>
Final Edit to Info Document and README
</commit_message>
<xml_diff>
--- a/Info.docx
+++ b/Info.docx
@@ -171,39 +171,7 @@
           <w:sz w:val="24"/>
           <w:szCs w:val="24"/>
         </w:rPr>
-        <w:t>“login”, “AuditAdmin-AccessRisk1” and “2”, “assignment”, “dashboard 1-5”, “</w:t>
-      </w:r>
-      <w:proofErr w:type="spellStart"/>
-      <w:r>
-        <w:rPr>
-          <w:sz w:val="24"/>
-          <w:szCs w:val="24"/>
-        </w:rPr>
-        <w:t>programmanagerview</w:t>
-      </w:r>
-      <w:proofErr w:type="spellEnd"/>
-      <w:r>
-        <w:rPr>
-          <w:sz w:val="24"/>
-          <w:szCs w:val="24"/>
-        </w:rPr>
-        <w:t>”, “review-budget”, and “</w:t>
-      </w:r>
-      <w:proofErr w:type="spellStart"/>
-      <w:r>
-        <w:rPr>
-          <w:sz w:val="24"/>
-          <w:szCs w:val="24"/>
-        </w:rPr>
-        <w:t>reviewerview</w:t>
-      </w:r>
-      <w:proofErr w:type="spellEnd"/>
-      <w:r>
-        <w:rPr>
-          <w:sz w:val="24"/>
-          <w:szCs w:val="24"/>
-        </w:rPr>
-        <w:t>”.</w:t>
+        <w:t>“login”, “AuditAdmin-AccessRisk1” and “2”, “assignment”, “dashboard 1-5”, “programmanagerview”, “review-budget”, and “reviewerview”.</w:t>
       </w:r>
       <w:r>
         <w:rPr>
@@ -225,23 +193,7 @@
           <w:sz w:val="24"/>
           <w:szCs w:val="24"/>
         </w:rPr>
-        <w:t>Directly inside each screen folder, there exists generally 3 folders, an html or php file, and any additional files needed like .</w:t>
-      </w:r>
-      <w:proofErr w:type="spellStart"/>
-      <w:r>
-        <w:rPr>
-          <w:sz w:val="24"/>
-          <w:szCs w:val="24"/>
-        </w:rPr>
-        <w:t>png</w:t>
-      </w:r>
-      <w:proofErr w:type="spellEnd"/>
-      <w:r>
-        <w:rPr>
-          <w:sz w:val="24"/>
-          <w:szCs w:val="24"/>
-        </w:rPr>
-        <w:t xml:space="preserve"> or .pdf files. The html files can be run </w:t>
+        <w:t xml:space="preserve">Directly inside each screen folder, there exists generally 3 folders, an html or php file, and any additional files needed like .png or .pdf files. The html files can be run </w:t>
       </w:r>
       <w:r>
         <w:rPr>
@@ -283,120 +235,47 @@
           <w:sz w:val="24"/>
           <w:szCs w:val="24"/>
         </w:rPr>
-        <w:t>In the “files” folder, there is a folder with an arbitrary name. Inside that folder is a data.js file, used, again, very minimally. The other file is a styles.css file that houses all the main styling used in the screen. Use this file to make style changes. The resources file has two folders named “</w:t>
-      </w:r>
-      <w:proofErr w:type="spellStart"/>
-      <w:r>
-        <w:rPr>
-          <w:sz w:val="24"/>
-          <w:szCs w:val="24"/>
-        </w:rPr>
-        <w:t>css</w:t>
-      </w:r>
-      <w:proofErr w:type="spellEnd"/>
-      <w:r>
-        <w:rPr>
-          <w:sz w:val="24"/>
-          <w:szCs w:val="24"/>
-        </w:rPr>
-        <w:t xml:space="preserve">” and “scripts”, both of which do not contribute to the screens. The scripts in the “scripts” folder has some </w:t>
-      </w:r>
-      <w:proofErr w:type="spellStart"/>
-      <w:r>
-        <w:rPr>
-          <w:sz w:val="24"/>
-          <w:szCs w:val="24"/>
-        </w:rPr>
-        <w:t>javascript</w:t>
-      </w:r>
-      <w:proofErr w:type="spellEnd"/>
-      <w:r>
-        <w:rPr>
-          <w:sz w:val="24"/>
-          <w:szCs w:val="24"/>
-        </w:rPr>
-        <w:t xml:space="preserve"> files that perform actions like some dropdowns in the screens, but these are not important. This will become apparent why soon.</w:t>
-      </w:r>
-    </w:p>
-    <w:p>
-      <w:pPr>
-        <w:rPr>
-          <w:sz w:val="24"/>
-          <w:szCs w:val="24"/>
-        </w:rPr>
-      </w:pPr>
-      <w:r>
-        <w:rPr>
-          <w:sz w:val="24"/>
-          <w:szCs w:val="24"/>
-        </w:rPr>
-        <w:t xml:space="preserve">The “BOTS” folder contains python scripts used in development, including dCosts.py, which can be used to identify Disallowed Costs. To run it, use the command “python dCosts.py”. When prompted for a PDF, type in the name of a PDF located in the “pdfs” folder. If you want to test your own audit pdf not in that folder used for testing, </w:t>
-      </w:r>
-      <w:r>
-        <w:rPr>
-          <w:sz w:val="24"/>
-          <w:szCs w:val="24"/>
-        </w:rPr>
-        <w:t xml:space="preserve">either put it in the folder and pass the filename to the python </w:t>
-      </w:r>
-      <w:proofErr w:type="gramStart"/>
-      <w:r>
-        <w:rPr>
-          <w:sz w:val="24"/>
-          <w:szCs w:val="24"/>
-        </w:rPr>
-        <w:t>script, or</w:t>
-      </w:r>
-      <w:proofErr w:type="gramEnd"/>
-      <w:r>
-        <w:rPr>
-          <w:sz w:val="24"/>
-          <w:szCs w:val="24"/>
-        </w:rPr>
-        <w:t xml:space="preserve"> pass the full path of the pdf. After running, the script will check for mentions of Disallowed Costs in the pdf and return if there are or are not any. If there are, the pdf returns a monetary value if one exists as “HIT: $</w:t>
-      </w:r>
-      <w:proofErr w:type="spellStart"/>
-      <w:r>
-        <w:rPr>
-          <w:sz w:val="24"/>
-          <w:szCs w:val="24"/>
-        </w:rPr>
-        <w:t>someamount</w:t>
-      </w:r>
-      <w:proofErr w:type="spellEnd"/>
-      <w:r>
-        <w:rPr>
-          <w:sz w:val="24"/>
-          <w:szCs w:val="24"/>
-        </w:rPr>
-        <w:t xml:space="preserve">” and the context around that hit, and if not, it returns “NO HIT”. No GUI for this exists, but one can easily be made using the python package </w:t>
-      </w:r>
-      <w:proofErr w:type="spellStart"/>
-      <w:r>
-        <w:rPr>
-          <w:sz w:val="24"/>
-          <w:szCs w:val="24"/>
-        </w:rPr>
-        <w:t>tkinter</w:t>
-      </w:r>
-      <w:proofErr w:type="spellEnd"/>
-      <w:r>
-        <w:rPr>
-          <w:sz w:val="24"/>
-          <w:szCs w:val="24"/>
-        </w:rPr>
-        <w:t xml:space="preserve"> or some other framework if needed. This dCosts.py script will likely be used for the finished product to print the disallowed cost using an audit’s PDF as an input.</w:t>
-      </w:r>
-    </w:p>
-    <w:p>
-      <w:pPr>
-        <w:rPr>
-          <w:sz w:val="24"/>
-          <w:szCs w:val="24"/>
-        </w:rPr>
-      </w:pPr>
+        <w:t>In the “files” folder, there is a folder with an arbitrary name. Inside that folder is a data.js file, used, again, very minimally. The other file is a styles.css file that houses all the main styling used in the screen. Use this file to make style changes. The resources file has two folders named “css” and “scripts”, both of which do not contribute to the screens. The scripts in the “scripts” folder has some javascript files that perform actions like some dropdowns in the screens, but these are not important. This will become apparent why soon.</w:t>
+      </w:r>
+    </w:p>
+    <w:p>
+      <w:pPr>
+        <w:rPr>
+          <w:sz w:val="24"/>
+          <w:szCs w:val="24"/>
+        </w:rPr>
+      </w:pPr>
+      <w:r>
+        <w:rPr>
+          <w:sz w:val="24"/>
+          <w:szCs w:val="24"/>
+        </w:rPr>
+        <w:t>T</w:t>
+      </w:r>
       <w:bookmarkStart w:id="0" w:name="_GoBack"/>
       <w:bookmarkEnd w:id="0"/>
+      <w:r>
+        <w:rPr>
+          <w:sz w:val="24"/>
+          <w:szCs w:val="24"/>
+        </w:rPr>
+        <w:t xml:space="preserve">he “BOTS” folder contains python scripts used in development, including dCosts.py, which can be used to identify Disallowed Costs. To run it, use the command “python dCosts.py”. When prompted for a PDF, type in the name of a PDF located in the “pdfs” folder. If you want to test your own audit pdf not in that folder used for testing, </w:t>
+      </w:r>
+      <w:r>
+        <w:rPr>
+          <w:sz w:val="24"/>
+          <w:szCs w:val="24"/>
+        </w:rPr>
+        <w:t>either put it in the folder and pass the filename to the python script, or pass the full path of the pdf. After running, the script will check for mentions of Disallowed Costs in the pdf and return if there are or are not any. If there are, the pdf returns a monetary value if one exists as “HIT: $someamount” and the context around that hit, and if not, it returns “NO HIT”. No GUI for this exists, but one can easily be made using the python package tkinter or some other framework if needed. This dCosts.py script will likely be used for the finished product to print the disallowed cost using an audit’s PDF as an input.</w:t>
+      </w:r>
+    </w:p>
+    <w:p>
+      <w:pPr>
+        <w:rPr>
+          <w:sz w:val="24"/>
+          <w:szCs w:val="24"/>
+        </w:rPr>
+      </w:pPr>
     </w:p>
     <w:p>
       <w:pPr>
@@ -430,23 +309,7 @@
           <w:sz w:val="24"/>
           <w:szCs w:val="24"/>
         </w:rPr>
-        <w:t xml:space="preserve">First off, it’s important to note that the reason the site architecture looks like this is because we copied the file structure and code from the login and dashboards from the </w:t>
-      </w:r>
-      <w:proofErr w:type="spellStart"/>
-      <w:r>
-        <w:rPr>
-          <w:sz w:val="24"/>
-          <w:szCs w:val="24"/>
-        </w:rPr>
-        <w:t>axshare</w:t>
-      </w:r>
-      <w:proofErr w:type="spellEnd"/>
-      <w:r>
-        <w:rPr>
-          <w:sz w:val="24"/>
-          <w:szCs w:val="24"/>
-        </w:rPr>
-        <w:t xml:space="preserve"> prototype. This, in hindsight, was a very bad idea. Much of the site relies on this drag-and-drop code</w:t>
+        <w:t>First off, it’s important to note that the reason the site architecture looks like this is because we copied the file structure and code from the login and dashboards from the axshare prototype. This, in hindsight, was a very bad idea. Much of the site relies on this drag-and-drop code</w:t>
       </w:r>
       <w:r>
         <w:rPr>
@@ -488,151 +351,21 @@
           <w:sz w:val="24"/>
           <w:szCs w:val="24"/>
         </w:rPr>
-        <w:t xml:space="preserve">Since almost all of the screens use some form of </w:t>
-      </w:r>
-      <w:proofErr w:type="spellStart"/>
-      <w:r>
-        <w:rPr>
-          <w:sz w:val="24"/>
-          <w:szCs w:val="24"/>
-        </w:rPr>
-        <w:t>axshare</w:t>
-      </w:r>
-      <w:proofErr w:type="spellEnd"/>
-      <w:r>
-        <w:rPr>
-          <w:sz w:val="24"/>
-          <w:szCs w:val="24"/>
-        </w:rPr>
-        <w:t xml:space="preserve"> web code as a base, most bootstrap grid code is written in a div with the id</w:t>
-      </w:r>
-      <w:proofErr w:type="gramStart"/>
-      <w:r>
-        <w:rPr>
-          <w:sz w:val="24"/>
-          <w:szCs w:val="24"/>
-        </w:rPr>
-        <w:t>=”</w:t>
-      </w:r>
-      <w:proofErr w:type="spellStart"/>
-      <w:r>
-        <w:rPr>
-          <w:sz w:val="24"/>
-          <w:szCs w:val="24"/>
-        </w:rPr>
-        <w:t>mainbody</w:t>
-      </w:r>
-      <w:proofErr w:type="spellEnd"/>
-      <w:proofErr w:type="gramEnd"/>
-      <w:r>
-        <w:rPr>
-          <w:sz w:val="24"/>
-          <w:szCs w:val="24"/>
-        </w:rPr>
-        <w:t xml:space="preserve">”. This is because the </w:t>
-      </w:r>
-      <w:proofErr w:type="spellStart"/>
-      <w:r>
-        <w:rPr>
-          <w:sz w:val="24"/>
-          <w:szCs w:val="24"/>
-        </w:rPr>
-        <w:t>axshare</w:t>
-      </w:r>
-      <w:proofErr w:type="spellEnd"/>
-      <w:r>
-        <w:rPr>
-          <w:sz w:val="24"/>
-          <w:szCs w:val="24"/>
-        </w:rPr>
-        <w:t xml:space="preserve"> code makes the entire page use </w:t>
-      </w:r>
-      <w:proofErr w:type="spellStart"/>
-      <w:proofErr w:type="gramStart"/>
-      <w:r>
-        <w:rPr>
-          <w:sz w:val="24"/>
-          <w:szCs w:val="24"/>
-        </w:rPr>
-        <w:t>position:relative</w:t>
-      </w:r>
-      <w:proofErr w:type="spellEnd"/>
-      <w:r>
-        <w:rPr>
-          <w:sz w:val="24"/>
-          <w:szCs w:val="24"/>
-        </w:rPr>
-        <w:t>;,</w:t>
-      </w:r>
-      <w:proofErr w:type="gramEnd"/>
-      <w:r>
-        <w:rPr>
-          <w:sz w:val="24"/>
-          <w:szCs w:val="24"/>
-        </w:rPr>
-        <w:t xml:space="preserve"> which means </w:t>
-      </w:r>
-      <w:proofErr w:type="spellStart"/>
-      <w:r>
-        <w:rPr>
-          <w:sz w:val="24"/>
-          <w:szCs w:val="24"/>
-        </w:rPr>
-        <w:t>divs</w:t>
-      </w:r>
-      <w:proofErr w:type="spellEnd"/>
-      <w:r>
-        <w:rPr>
-          <w:sz w:val="24"/>
-          <w:szCs w:val="24"/>
-        </w:rPr>
-        <w:t xml:space="preserve"> and elements are aligned by specifying an exact left and top style. </w:t>
-      </w:r>
-      <w:r>
-        <w:rPr>
-          <w:sz w:val="24"/>
-          <w:szCs w:val="24"/>
-        </w:rPr>
-        <w:t xml:space="preserve">When the </w:t>
-      </w:r>
-      <w:proofErr w:type="spellStart"/>
-      <w:r>
-        <w:rPr>
-          <w:sz w:val="24"/>
-          <w:szCs w:val="24"/>
-        </w:rPr>
-        <w:t>mainbody</w:t>
-      </w:r>
-      <w:proofErr w:type="spellEnd"/>
-      <w:r>
-        <w:rPr>
-          <w:sz w:val="24"/>
-          <w:szCs w:val="24"/>
-        </w:rPr>
-        <w:t xml:space="preserve"> id is used, </w:t>
-      </w:r>
-      <w:r>
-        <w:rPr>
-          <w:sz w:val="24"/>
-          <w:szCs w:val="24"/>
-        </w:rPr>
-        <w:t xml:space="preserve">the div is positioned to it takes up the space on the screen where common user elements are filled. This does not include standard elements copied from the </w:t>
-      </w:r>
-      <w:proofErr w:type="spellStart"/>
-      <w:r>
-        <w:rPr>
-          <w:sz w:val="24"/>
-          <w:szCs w:val="24"/>
-        </w:rPr>
-        <w:t>axshare</w:t>
-      </w:r>
-      <w:proofErr w:type="spellEnd"/>
-      <w:r>
-        <w:rPr>
-          <w:sz w:val="24"/>
-          <w:szCs w:val="24"/>
-        </w:rPr>
-        <w:t xml:space="preserve"> code like the navbar and the audit information bar pictured below.</w:t>
+        <w:t xml:space="preserve">Since almost all of the screens use some form of axshare web code as a base, most bootstrap grid code is written in a div with the id=”mainbody”. This is because the axshare code makes the entire page use position:relative;, which means divs and elements are aligned by specifying an exact left and top style. </w:t>
+      </w:r>
+      <w:r>
+        <w:rPr>
+          <w:sz w:val="24"/>
+          <w:szCs w:val="24"/>
+        </w:rPr>
+        <w:t xml:space="preserve">When the mainbody id is used, </w:t>
+      </w:r>
+      <w:r>
+        <w:rPr>
+          <w:sz w:val="24"/>
+          <w:szCs w:val="24"/>
+        </w:rPr>
+        <w:t>the div is positioned to it takes up the space on the screen where common user elements are filled. This does not include standard elements copied from the axshare code like the navbar and the audit information bar pictured below.</w:t>
       </w:r>
       <w:r>
         <w:rPr>
@@ -769,12 +502,6 @@
         <w:rPr>
           <w:noProof/>
         </w:rPr>
-        <w:t>`</w:t>
-      </w:r>
-      <w:r>
-        <w:rPr>
-          <w:noProof/>
-        </w:rPr>
         <w:t>Many of the pages we made share the same elements from the UI designs provided to us</w:t>
       </w:r>
       <w:r>
@@ -782,6 +509,12 @@
           <w:noProof/>
         </w:rPr>
         <w:t>, but due to not having a standard sheet of elements, elements like buttons which should be similar are not, so everything should be made consistent. Along with that, through development, we somehow realized that we were calling both Bootstrap 4 and Bootstrap 3. Our reliance on both made it impossible to simply remove one of the versions without breaking pages. Therefore, pages should be rewritten using only one version.</w:t>
+      </w:r>
+      <w:r>
+        <w:rPr>
+          <w:noProof/>
+        </w:rPr>
+        <w:t xml:space="preserve"> For the final product, I highly recommend putting it into an Electron application.</w:t>
       </w:r>
     </w:p>
     <w:p>

</xml_diff>